<commit_message>
Update notebook and documentation
</commit_message>
<xml_diff>
--- a/Пояснительная записка прогнозирование вероятности дефолта.docx
+++ b/Пояснительная записка прогнозирование вероятности дефолта.docx
@@ -308,7 +308,9 @@
         </w:rPr>
       </w:pPr>
       <w:r>
-        <w:rPr/>
+        <w:rPr>
+          <w:lang w:val="ru-RU"/>
+        </w:rPr>
       </w:r>
     </w:p>
     <w:p>
@@ -322,7 +324,9 @@
         </w:rPr>
       </w:pPr>
       <w:r>
-        <w:rPr/>
+        <w:rPr>
+          <w:lang w:val="ru-RU"/>
+        </w:rPr>
       </w:r>
     </w:p>
     <w:p>
@@ -360,16 +364,7 @@
           <w:sz w:val="28"/>
           <w:szCs w:val="28"/>
         </w:rPr>
-        <w:t xml:space="preserve">Прогнозирование </w:t>
-      </w:r>
-      <w:r>
-        <w:rPr>
-          <w:rFonts w:eastAsia="Calibri" w:cs="Times New Roman"/>
-          <w:b/>
-          <w:sz w:val="28"/>
-          <w:szCs w:val="28"/>
-        </w:rPr>
-        <w:t>вероятности дефолта клиентов</w:t>
+        <w:t>Прогнозирование вероятности дефолта клиентов</w:t>
       </w:r>
       <w:r>
         <w:rPr>
@@ -840,11 +835,6 @@
                 <w:rStyle w:val="IndexLink"/>
               </w:rPr>
               <w:t>Введение</w:t>
-            </w:r>
-            <w:r>
-              <w:rPr>
-                <w:rStyle w:val="IndexLink"/>
-              </w:rPr>
               <w:tab/>
               <w:t>3</w:t>
             </w:r>
@@ -945,45 +935,12 @@
             </w:tabs>
             <w:rPr/>
           </w:pPr>
-          <w:hyperlink w:anchor="__RefHeading___Toc5212_1330607712">
+          <w:hyperlink w:anchor="__RefHeading___Toc5210_1330607712">
             <w:r>
               <w:rPr>
                 <w:rStyle w:val="IndexLink"/>
               </w:rPr>
               <w:t xml:space="preserve">1.2.1 </w:t>
-            </w:r>
-            <w:r>
-              <w:rPr>
-                <w:rStyle w:val="IndexLink"/>
-                <w:i w:val="false"/>
-                <w:iCs w:val="false"/>
-              </w:rPr>
-              <w:t>Наивный Байесовский классификатор</w:t>
-            </w:r>
-            <w:r>
-              <w:rPr>
-                <w:rStyle w:val="IndexLink"/>
-              </w:rPr>
-              <w:tab/>
-              <w:t>6</w:t>
-            </w:r>
-          </w:hyperlink>
-        </w:p>
-        <w:p>
-          <w:pPr>
-            <w:pStyle w:val="TOC3"/>
-            <w:tabs>
-              <w:tab w:val="clear" w:pos="9076"/>
-              <w:tab w:val="right" w:pos="9643" w:leader="dot"/>
-            </w:tabs>
-            <w:rPr/>
-          </w:pPr>
-          <w:hyperlink w:anchor="__RefHeading___Toc5210_1330607712">
-            <w:r>
-              <w:rPr>
-                <w:rStyle w:val="IndexLink"/>
-              </w:rPr>
-              <w:t xml:space="preserve">1.2.2 </w:t>
             </w:r>
             <w:r>
               <w:rPr>
@@ -1011,78 +968,12 @@
             </w:tabs>
             <w:rPr/>
           </w:pPr>
-          <w:hyperlink w:anchor="__RefHeading___Toc5214_1330607712">
-            <w:r>
-              <w:rPr>
-                <w:rStyle w:val="IndexLink"/>
-              </w:rPr>
-              <w:t xml:space="preserve">1.2.3 </w:t>
-            </w:r>
-            <w:r>
-              <w:rPr>
-                <w:rStyle w:val="IndexLink"/>
-                <w:i w:val="false"/>
-                <w:iCs w:val="false"/>
-              </w:rPr>
-              <w:t>Метод к-ближайших соседей</w:t>
-            </w:r>
-            <w:r>
-              <w:rPr>
-                <w:rStyle w:val="IndexLink"/>
-              </w:rPr>
-              <w:tab/>
-              <w:t>6</w:t>
-            </w:r>
-          </w:hyperlink>
-        </w:p>
-        <w:p>
-          <w:pPr>
-            <w:pStyle w:val="TOC3"/>
-            <w:tabs>
-              <w:tab w:val="clear" w:pos="9076"/>
-              <w:tab w:val="right" w:pos="9643" w:leader="dot"/>
-            </w:tabs>
-            <w:rPr/>
-          </w:pPr>
-          <w:hyperlink w:anchor="__RefHeading___Toc9085_1330607712">
-            <w:r>
-              <w:rPr>
-                <w:rStyle w:val="IndexLink"/>
-              </w:rPr>
-              <w:t xml:space="preserve">1.2.4 </w:t>
-            </w:r>
-            <w:r>
-              <w:rPr>
-                <w:rStyle w:val="IndexLink"/>
-                <w:i w:val="false"/>
-                <w:iCs w:val="false"/>
-              </w:rPr>
-              <w:t>Классификация методом опорных векторов (SVM)</w:t>
-            </w:r>
-            <w:r>
-              <w:rPr>
-                <w:rStyle w:val="IndexLink"/>
-              </w:rPr>
-              <w:tab/>
-              <w:t>6</w:t>
-            </w:r>
-          </w:hyperlink>
-        </w:p>
-        <w:p>
-          <w:pPr>
-            <w:pStyle w:val="TOC3"/>
-            <w:tabs>
-              <w:tab w:val="clear" w:pos="9076"/>
-              <w:tab w:val="right" w:pos="9643" w:leader="dot"/>
-            </w:tabs>
-            <w:rPr/>
-          </w:pPr>
           <w:hyperlink w:anchor="__RefHeading___Toc9083_1330607712">
             <w:r>
               <w:rPr>
                 <w:rStyle w:val="IndexLink"/>
               </w:rPr>
-              <w:t xml:space="preserve">1.2.5 </w:t>
+              <w:t xml:space="preserve">1.2.2 </w:t>
             </w:r>
             <w:r>
               <w:rPr>
@@ -1110,12 +1001,12 @@
             </w:tabs>
             <w:rPr/>
           </w:pPr>
-          <w:hyperlink w:anchor="__RefHeading___Toc9081_1330607712">
+          <w:hyperlink w:anchor="__RefHeading___Toc9079_1330607712">
             <w:r>
               <w:rPr>
                 <w:rStyle w:val="IndexLink"/>
               </w:rPr>
-              <w:t xml:space="preserve">1.2.6 </w:t>
+              <w:t xml:space="preserve">1.2.3 </w:t>
             </w:r>
             <w:r>
               <w:rPr>
@@ -1123,7 +1014,15 @@
                 <w:i w:val="false"/>
                 <w:iCs w:val="false"/>
               </w:rPr>
-              <w:t>Случайный лес</w:t>
+              <w:t xml:space="preserve">Градиентный бустинг </w:t>
+            </w:r>
+            <w:r>
+              <w:rPr>
+                <w:rStyle w:val="IndexLink"/>
+                <w:i w:val="false"/>
+                <w:iCs w:val="false"/>
+              </w:rPr>
+              <w:t>LightGBM</w:t>
             </w:r>
             <w:r>
               <w:rPr>
@@ -1143,12 +1042,12 @@
             </w:tabs>
             <w:rPr/>
           </w:pPr>
-          <w:hyperlink w:anchor="__RefHeading___Toc9079_1330607712">
+          <w:hyperlink w:anchor="__RefHeading___Toc7347_1832855893">
             <w:r>
               <w:rPr>
                 <w:rStyle w:val="IndexLink"/>
               </w:rPr>
-              <w:t xml:space="preserve">1.2.7 </w:t>
+              <w:t xml:space="preserve">1.2.4 </w:t>
             </w:r>
             <w:r>
               <w:rPr>
@@ -1156,7 +1055,15 @@
                 <w:i w:val="false"/>
                 <w:iCs w:val="false"/>
               </w:rPr>
-              <w:t>Градиентный бустинг</w:t>
+              <w:t xml:space="preserve">Адаптивный бустинг </w:t>
+            </w:r>
+            <w:r>
+              <w:rPr>
+                <w:rStyle w:val="IndexLink"/>
+                <w:i w:val="false"/>
+                <w:iCs w:val="false"/>
+              </w:rPr>
+              <w:t>AdaBoost</w:t>
             </w:r>
             <w:r>
               <w:rPr>
@@ -1176,12 +1083,12 @@
             </w:tabs>
             <w:rPr/>
           </w:pPr>
-          <w:hyperlink w:anchor="__RefHeading___Toc9087_1330607712">
+          <w:hyperlink w:anchor="__RefHeading___Toc7349_1832855893">
             <w:r>
               <w:rPr>
                 <w:rStyle w:val="IndexLink"/>
               </w:rPr>
-              <w:t xml:space="preserve">1.2.8 </w:t>
+              <w:t xml:space="preserve">1.2.5 </w:t>
             </w:r>
             <w:r>
               <w:rPr>
@@ -1189,7 +1096,15 @@
                 <w:i w:val="false"/>
                 <w:iCs w:val="false"/>
               </w:rPr>
-              <w:t>Нейронные сети</w:t>
+              <w:t>Экстремальный градиентный</w:t>
+            </w:r>
+            <w:r>
+              <w:rPr>
+                <w:rStyle w:val="IndexLink"/>
+                <w:i w:val="false"/>
+                <w:iCs w:val="false"/>
+              </w:rPr>
+              <w:t xml:space="preserve"> бустинг XGBoost</w:t>
             </w:r>
             <w:r>
               <w:rPr>
@@ -1214,7 +1129,7 @@
               <w:rPr>
                 <w:rStyle w:val="IndexLink"/>
               </w:rPr>
-              <w:t xml:space="preserve">1.2.9 </w:t>
+              <w:t xml:space="preserve">1.2.6 </w:t>
             </w:r>
             <w:r>
               <w:rPr>
@@ -1440,32 +1355,7 @@
                 <w:i w:val="false"/>
                 <w:iCs w:val="false"/>
               </w:rPr>
-              <w:t>Создание удаленного репозитория GitHub и загрузка результатов</w:t>
-            </w:r>
-            <w:r>
-              <w:rPr>
-                <w:rStyle w:val="IndexLink"/>
-              </w:rPr>
-              <w:tab/>
-              <w:t>12</w:t>
-            </w:r>
-          </w:hyperlink>
-        </w:p>
-        <w:p>
-          <w:pPr>
-            <w:pStyle w:val="TOC3"/>
-            <w:tabs>
-              <w:tab w:val="clear" w:pos="9076"/>
-              <w:tab w:val="right" w:pos="9643" w:leader="dot"/>
-            </w:tabs>
-            <w:rPr/>
-          </w:pPr>
-          <w:hyperlink w:anchor="__RefHeading___Toc5180_1330607712">
-            <w:r>
-              <w:rPr>
-                <w:rStyle w:val="IndexLink"/>
-              </w:rPr>
-              <w:t xml:space="preserve">2.6 </w:t>
+              <w:t xml:space="preserve">Создание удаленного репозитория </w:t>
             </w:r>
             <w:r>
               <w:rPr>
@@ -1473,7 +1363,15 @@
                 <w:i w:val="false"/>
                 <w:iCs w:val="false"/>
               </w:rPr>
-              <w:t>Разработка приложения</w:t>
+              <w:t xml:space="preserve">GitHub </w:t>
+            </w:r>
+            <w:r>
+              <w:rPr>
+                <w:rStyle w:val="IndexLink"/>
+                <w:i w:val="false"/>
+                <w:iCs w:val="false"/>
+              </w:rPr>
+              <w:t>и загрузка результатов</w:t>
             </w:r>
             <w:r>
               <w:rPr>
@@ -1523,66 +1421,6 @@
               <w:t>13</w:t>
             </w:r>
           </w:hyperlink>
-        </w:p>
-        <w:p>
-          <w:pPr>
-            <w:pStyle w:val="TOC3"/>
-            <w:tabs>
-              <w:tab w:val="clear" w:pos="9076"/>
-              <w:tab w:val="right" w:pos="9643" w:leader="dot"/>
-            </w:tabs>
-            <w:rPr/>
-          </w:pPr>
-          <w:hyperlink w:anchor="__RefHeading___Toc2430_1560672135">
-            <w:r>
-              <w:rPr>
-                <w:rStyle w:val="IndexLink"/>
-              </w:rPr>
-              <w:t>Приложение А. Визуализация распределений</w:t>
-              <w:tab/>
-              <w:t>14</w:t>
-            </w:r>
-          </w:hyperlink>
-        </w:p>
-        <w:p>
-          <w:pPr>
-            <w:pStyle w:val="TOC3"/>
-            <w:tabs>
-              <w:tab w:val="clear" w:pos="9076"/>
-              <w:tab w:val="right" w:pos="9643" w:leader="dot"/>
-            </w:tabs>
-            <w:rPr/>
-          </w:pPr>
-          <w:hyperlink w:anchor="__RefHeading___Toc5170_1330607712">
-            <w:r>
-              <w:rPr>
-                <w:rStyle w:val="IndexLink"/>
-              </w:rPr>
-              <w:t>Приложение А. Подробный план работы</w:t>
-              <w:tab/>
-              <w:t>21</w:t>
-            </w:r>
-          </w:hyperlink>
-        </w:p>
-        <w:p>
-          <w:pPr>
-            <w:pStyle w:val="TOC3"/>
-            <w:tabs>
-              <w:tab w:val="clear" w:pos="9076"/>
-              <w:tab w:val="right" w:pos="9643" w:leader="dot"/>
-            </w:tabs>
-            <w:rPr/>
-          </w:pPr>
-          <w:hyperlink w:anchor="__RefHeading___Toc5170_1330607712_Copy_1">
-            <w:r>
-              <w:rPr>
-                <w:rStyle w:val="IndexLink"/>
-              </w:rPr>
-              <w:t>Приложение Б. Скриншоты веб-приложения</w:t>
-              <w:tab/>
-              <w:t>21</w:t>
-            </w:r>
-          </w:hyperlink>
           <w:r>
             <w:rPr>
               <w:rStyle w:val="IndexLink"/>
@@ -2211,226 +2049,160 @@
           <w:ilvl w:val="2"/>
           <w:numId w:val="2"/>
         </w:numPr>
+        <w:rPr/>
+      </w:pPr>
+      <w:bookmarkStart w:id="9" w:name="__RefHeading___Toc5210_1330607712"/>
+      <w:bookmarkEnd w:id="9"/>
+      <w:r>
+        <w:rPr>
+          <w:b/>
+          <w:bCs/>
+          <w:i w:val="false"/>
+          <w:iCs w:val="false"/>
+          <w:lang w:val="ru-RU"/>
+        </w:rPr>
+        <w:t>Логистическая регрессия</w:t>
+      </w:r>
+    </w:p>
+    <w:p>
+      <w:pPr>
+        <w:pStyle w:val="ListParagraph"/>
+        <w:numPr>
+          <w:ilvl w:val="2"/>
+          <w:numId w:val="2"/>
+        </w:numPr>
+        <w:rPr>
+          <w:lang w:val="ru-RU"/>
+        </w:rPr>
+      </w:pPr>
+      <w:bookmarkStart w:id="10" w:name="__RefHeading___Toc9083_1330607712"/>
+      <w:bookmarkEnd w:id="10"/>
+      <w:r>
+        <w:rPr>
+          <w:b/>
+          <w:bCs/>
+          <w:i w:val="false"/>
+          <w:iCs w:val="false"/>
+          <w:lang w:val="ru-RU"/>
+        </w:rPr>
+        <w:t>Дерево решений</w:t>
+      </w:r>
+    </w:p>
+    <w:p>
+      <w:pPr>
+        <w:pStyle w:val="ListParagraph"/>
+        <w:numPr>
+          <w:ilvl w:val="2"/>
+          <w:numId w:val="2"/>
+        </w:numPr>
+        <w:rPr/>
+      </w:pPr>
+      <w:bookmarkStart w:id="11" w:name="__RefHeading___Toc9079_1330607712"/>
+      <w:bookmarkEnd w:id="11"/>
+      <w:r>
+        <w:rPr>
+          <w:b/>
+          <w:bCs/>
+          <w:i w:val="false"/>
+          <w:iCs w:val="false"/>
+          <w:lang w:val="ru-RU"/>
+        </w:rPr>
+        <w:t xml:space="preserve">Градиентный бустинг </w:t>
+      </w:r>
+      <w:r>
+        <w:rPr>
+          <w:b/>
+          <w:bCs/>
+          <w:i w:val="false"/>
+          <w:iCs w:val="false"/>
+          <w:lang w:val="en-US"/>
+        </w:rPr>
+        <w:t>LightGBM</w:t>
+      </w:r>
+    </w:p>
+    <w:p>
+      <w:pPr>
+        <w:pStyle w:val="ListParagraph"/>
+        <w:numPr>
+          <w:ilvl w:val="2"/>
+          <w:numId w:val="2"/>
+        </w:numPr>
+        <w:rPr>
+          <w:lang w:val="ru-RU"/>
+        </w:rPr>
+      </w:pPr>
+      <w:bookmarkStart w:id="12" w:name="__RefHeading___Toc7347_1832855893"/>
+      <w:bookmarkEnd w:id="12"/>
+      <w:r>
+        <w:rPr>
+          <w:b/>
+          <w:bCs/>
+          <w:i w:val="false"/>
+          <w:iCs w:val="false"/>
+          <w:lang w:val="ru-RU"/>
+        </w:rPr>
+        <w:t xml:space="preserve">Адаптивный бустинг </w:t>
+      </w:r>
+      <w:r>
+        <w:rPr>
+          <w:b/>
+          <w:bCs/>
+          <w:i w:val="false"/>
+          <w:iCs w:val="false"/>
+          <w:lang w:val="en-US"/>
+        </w:rPr>
+        <w:t>AdaBoost</w:t>
+      </w:r>
+    </w:p>
+    <w:p>
+      <w:pPr>
+        <w:pStyle w:val="ListParagraph"/>
+        <w:numPr>
+          <w:ilvl w:val="2"/>
+          <w:numId w:val="2"/>
+        </w:numPr>
+        <w:rPr/>
+      </w:pPr>
+      <w:bookmarkStart w:id="13" w:name="__RefHeading___Toc7349_1832855893"/>
+      <w:bookmarkEnd w:id="13"/>
+      <w:r>
+        <w:rPr>
+          <w:b/>
+          <w:bCs/>
+          <w:i w:val="false"/>
+          <w:iCs w:val="false"/>
+          <w:lang w:val="ru-RU"/>
+        </w:rPr>
+        <w:t>Экстремальный градиентный</w:t>
+      </w:r>
+      <w:r>
+        <w:rPr>
+          <w:b/>
+          <w:bCs/>
+          <w:i w:val="false"/>
+          <w:iCs w:val="false"/>
+          <w:lang w:val="en-US"/>
+        </w:rPr>
+        <w:t xml:space="preserve"> бустинг XGBoost</w:t>
+      </w:r>
+    </w:p>
+    <w:p>
+      <w:pPr>
+        <w:pStyle w:val="ListParagraph"/>
+        <w:numPr>
+          <w:ilvl w:val="2"/>
+          <w:numId w:val="2"/>
+        </w:numPr>
         <w:rPr>
           <w:b/>
           <w:bCs/>
           <w:i w:val="false"/>
           <w:i w:val="false"/>
           <w:iCs w:val="false"/>
-          <w:lang w:val="ru-RU"/>
-        </w:rPr>
-      </w:pPr>
-      <w:bookmarkStart w:id="9" w:name="__RefHeading___Toc5212_1330607712"/>
-      <w:bookmarkEnd w:id="9"/>
-      <w:r>
-        <w:rPr>
-          <w:b/>
-          <w:bCs/>
-          <w:i w:val="false"/>
-          <w:iCs w:val="false"/>
-          <w:lang w:val="ru-RU"/>
-        </w:rPr>
-        <w:t>Наивный Байесовский классификатор</w:t>
-      </w:r>
-    </w:p>
-    <w:p>
-      <w:pPr>
-        <w:pStyle w:val="ListParagraph"/>
-        <w:numPr>
-          <w:ilvl w:val="2"/>
-          <w:numId w:val="2"/>
-        </w:numPr>
-        <w:rPr>
-          <w:b/>
-          <w:bCs/>
-          <w:i w:val="false"/>
-          <w:i w:val="false"/>
-          <w:iCs w:val="false"/>
-          <w:lang w:val="ru-RU"/>
-        </w:rPr>
-      </w:pPr>
-      <w:bookmarkStart w:id="10" w:name="__RefHeading___Toc5210_1330607712"/>
-      <w:bookmarkEnd w:id="10"/>
-      <w:r>
-        <w:rPr>
-          <w:b/>
-          <w:bCs/>
-          <w:i w:val="false"/>
-          <w:iCs w:val="false"/>
-          <w:lang w:val="ru-RU"/>
-        </w:rPr>
-        <w:t>Логистическая регрессия</w:t>
-      </w:r>
-    </w:p>
-    <w:p>
-      <w:pPr>
-        <w:pStyle w:val="ListParagraph"/>
-        <w:numPr>
-          <w:ilvl w:val="2"/>
-          <w:numId w:val="2"/>
-        </w:numPr>
-        <w:rPr/>
-      </w:pPr>
-      <w:bookmarkStart w:id="11" w:name="__RefHeading___Toc5214_1330607712"/>
-      <w:bookmarkEnd w:id="11"/>
-      <w:r>
-        <w:rPr>
-          <w:b/>
-          <w:bCs/>
-          <w:i w:val="false"/>
-          <w:iCs w:val="false"/>
-          <w:lang w:val="ru-RU"/>
-        </w:rPr>
-        <w:t>Метод к-ближайших соседей</w:t>
-      </w:r>
-    </w:p>
-    <w:p>
-      <w:pPr>
-        <w:pStyle w:val="ListParagraph"/>
-        <w:numPr>
-          <w:ilvl w:val="2"/>
-          <w:numId w:val="2"/>
-        </w:numPr>
-        <w:rPr>
-          <w:lang w:val="ru-RU"/>
-        </w:rPr>
-      </w:pPr>
-      <w:bookmarkStart w:id="12" w:name="__RefHeading___Toc9085_1330607712"/>
-      <w:bookmarkEnd w:id="12"/>
-      <w:r>
-        <w:rPr>
-          <w:b/>
-          <w:bCs/>
-          <w:i w:val="false"/>
-          <w:iCs w:val="false"/>
-          <w:lang w:val="ru-RU"/>
-        </w:rPr>
-        <w:t>Классификация методом опорных векторов (</w:t>
-      </w:r>
-      <w:r>
-        <w:rPr>
-          <w:b/>
-          <w:bCs/>
-          <w:i w:val="false"/>
-          <w:iCs w:val="false"/>
-          <w:lang w:val="en-US"/>
-        </w:rPr>
-        <w:t>SVM)</w:t>
-      </w:r>
-    </w:p>
-    <w:p>
-      <w:pPr>
-        <w:pStyle w:val="ListParagraph"/>
-        <w:numPr>
-          <w:ilvl w:val="2"/>
-          <w:numId w:val="2"/>
-        </w:numPr>
-        <w:rPr>
-          <w:lang w:val="ru-RU"/>
-        </w:rPr>
-      </w:pPr>
-      <w:bookmarkStart w:id="13" w:name="__RefHeading___Toc9083_1330607712"/>
-      <w:bookmarkEnd w:id="13"/>
-      <w:r>
-        <w:rPr>
-          <w:b/>
-          <w:bCs/>
-          <w:i w:val="false"/>
-          <w:iCs w:val="false"/>
-          <w:lang w:val="ru-RU"/>
-        </w:rPr>
-        <w:t>Дерево решений</w:t>
-      </w:r>
-    </w:p>
-    <w:p>
-      <w:pPr>
-        <w:pStyle w:val="ListParagraph"/>
-        <w:numPr>
-          <w:ilvl w:val="2"/>
-          <w:numId w:val="2"/>
-        </w:numPr>
-        <w:rPr>
-          <w:lang w:val="ru-RU"/>
-        </w:rPr>
-      </w:pPr>
-      <w:bookmarkStart w:id="14" w:name="__RefHeading___Toc9081_1330607712"/>
+        </w:rPr>
+      </w:pPr>
+      <w:bookmarkStart w:id="14" w:name="__RefHeading___Toc5194_1330607712"/>
       <w:bookmarkEnd w:id="14"/>
-      <w:r>
-        <w:rPr>
-          <w:b/>
-          <w:bCs/>
-          <w:i w:val="false"/>
-          <w:iCs w:val="false"/>
-          <w:lang w:val="ru-RU"/>
-        </w:rPr>
-        <w:t>Случайный лес</w:t>
-      </w:r>
-    </w:p>
-    <w:p>
-      <w:pPr>
-        <w:pStyle w:val="ListParagraph"/>
-        <w:numPr>
-          <w:ilvl w:val="2"/>
-          <w:numId w:val="2"/>
-        </w:numPr>
-        <w:rPr>
-          <w:lang w:val="ru-RU"/>
-        </w:rPr>
-      </w:pPr>
-      <w:bookmarkStart w:id="15" w:name="__RefHeading___Toc9079_1330607712"/>
-      <w:bookmarkEnd w:id="15"/>
-      <w:r>
-        <w:rPr>
-          <w:b/>
-          <w:bCs/>
-          <w:i w:val="false"/>
-          <w:iCs w:val="false"/>
-          <w:lang w:val="ru-RU"/>
-        </w:rPr>
-        <w:t>Градиентный бустинг</w:t>
-      </w:r>
-    </w:p>
-    <w:p>
-      <w:pPr>
-        <w:pStyle w:val="ListParagraph"/>
-        <w:numPr>
-          <w:ilvl w:val="2"/>
-          <w:numId w:val="2"/>
-        </w:numPr>
-        <w:rPr>
-          <w:lang w:val="ru-RU"/>
-        </w:rPr>
-      </w:pPr>
-      <w:bookmarkStart w:id="16" w:name="__RefHeading___Toc9087_1330607712"/>
-      <w:bookmarkEnd w:id="16"/>
-      <w:r>
-        <w:rPr>
-          <w:b/>
-          <w:bCs/>
-          <w:i w:val="false"/>
-          <w:iCs w:val="false"/>
-          <w:lang w:val="ru-RU"/>
-        </w:rPr>
-        <w:t>Нейронные сети</w:t>
-      </w:r>
-    </w:p>
-    <w:p>
-      <w:pPr>
-        <w:pStyle w:val="ListParagraph"/>
-        <w:numPr>
-          <w:ilvl w:val="2"/>
-          <w:numId w:val="2"/>
-        </w:numPr>
-        <w:rPr>
-          <w:b/>
-          <w:bCs/>
-          <w:i w:val="false"/>
-          <w:i w:val="false"/>
-          <w:iCs w:val="false"/>
-        </w:rPr>
-      </w:pPr>
-      <w:bookmarkStart w:id="17" w:name="__RefHeading___Toc5194_1330607712"/>
-      <w:bookmarkEnd w:id="17"/>
       <w:r>
         <w:rPr>
           <w:b/>
@@ -3432,8 +3204,8 @@
         </w:numPr>
         <w:rPr/>
       </w:pPr>
-      <w:bookmarkStart w:id="18" w:name="__RefHeading___Toc5192_1330607712"/>
-      <w:bookmarkEnd w:id="18"/>
+      <w:bookmarkStart w:id="15" w:name="__RefHeading___Toc5192_1330607712"/>
+      <w:bookmarkEnd w:id="15"/>
       <w:r>
         <w:rPr>
           <w:b/>
@@ -3676,8 +3448,8 @@
           <w:szCs w:val="32"/>
         </w:rPr>
       </w:pPr>
-      <w:bookmarkStart w:id="19" w:name="__RefHeading___Toc5190_1330607712"/>
-      <w:bookmarkEnd w:id="19"/>
+      <w:bookmarkStart w:id="16" w:name="__RefHeading___Toc5190_1330607712"/>
+      <w:bookmarkEnd w:id="16"/>
       <w:r>
         <w:rPr>
           <w:b/>
@@ -3697,8 +3469,8 @@
         </w:numPr>
         <w:rPr/>
       </w:pPr>
-      <w:bookmarkStart w:id="20" w:name="__RefHeading___Toc5188_1330607712"/>
-      <w:bookmarkEnd w:id="20"/>
+      <w:bookmarkStart w:id="17" w:name="__RefHeading___Toc5188_1330607712"/>
+      <w:bookmarkEnd w:id="17"/>
       <w:r>
         <w:rPr>
           <w:b/>
@@ -4377,8 +4149,8 @@
         </w:numPr>
         <w:rPr/>
       </w:pPr>
-      <w:bookmarkStart w:id="21" w:name="__RefHeading___Toc5186_1330607712"/>
-      <w:bookmarkEnd w:id="21"/>
+      <w:bookmarkStart w:id="18" w:name="__RefHeading___Toc5186_1330607712"/>
+      <w:bookmarkEnd w:id="18"/>
       <w:r>
         <w:rPr>
           <w:b/>
@@ -4415,8 +4187,8 @@
         </w:numPr>
         <w:rPr/>
       </w:pPr>
-      <w:bookmarkStart w:id="22" w:name="__RefHeading___Toc5184_1330607712"/>
-      <w:bookmarkEnd w:id="22"/>
+      <w:bookmarkStart w:id="19" w:name="__RefHeading___Toc5184_1330607712"/>
+      <w:bookmarkEnd w:id="19"/>
       <w:r>
         <w:rPr>
           <w:b/>
@@ -4432,83 +4204,32 @@
         <w:pStyle w:val="Normal"/>
         <w:rPr>
           <w:highlight w:val="none"/>
-          <w:shd w:fill="FFFF00" w:val="clear"/>
+          <w:shd w:fill="auto" w:val="clear"/>
           <w14:ligatures w14:val="none"/>
         </w:rPr>
       </w:pPr>
       <w:r>
         <w:rPr>
-          <w:shd w:fill="FFFF00" w:val="clear"/>
+          <w:shd w:fill="auto" w:val="clear"/>
           <w14:ligatures w14:val="none"/>
         </w:rPr>
-        <w:t>В данном разделе показывается ошибка каждой модели на тренировочной и тестирующей части выборки. Обосновывается выбор модели.</w:t>
-      </w:r>
-    </w:p>
-    <w:p>
-      <w:pPr>
-        <w:pStyle w:val="Normal"/>
-        <w:rPr>
-          <w:highlight w:val="none"/>
-          <w:shd w:fill="FFFF00" w:val="clear"/>
+        <w:t xml:space="preserve">Каждый из рассмотренных классификаторов продемонстрировал точность выше, чем базовая модель, а модель </w:t>
+      </w:r>
+      <w:r>
+        <w:rPr>
+          <w:shd w:fill="auto" w:val="clear"/>
+          <w:lang w:val="en-US"/>
           <w14:ligatures w14:val="none"/>
         </w:rPr>
-      </w:pPr>
-      <w:r>
-        <w:rPr>
-          <w:shd w:fill="FFFF00" w:val="clear"/>
+        <w:t xml:space="preserve">LightGBM </w:t>
+      </w:r>
+      <w:r>
+        <w:rPr>
+          <w:shd w:fill="auto" w:val="clear"/>
+          <w:lang w:val="ru-RU"/>
           <w14:ligatures w14:val="none"/>
         </w:rPr>
-      </w:r>
-    </w:p>
-    <w:p>
-      <w:pPr>
-        <w:pStyle w:val="Normal"/>
-        <w:numPr>
-          <w:ilvl w:val="0"/>
-          <w:numId w:val="0"/>
-        </w:numPr>
-        <w:ind w:hanging="0" w:left="1080"/>
-        <w:rPr/>
-      </w:pPr>
-      <w:r>
-        <w:rPr/>
-        <w:drawing>
-          <wp:inline distT="0" distB="0" distL="0" distR="0">
-            <wp:extent cx="5666105" cy="4239895"/>
-            <wp:effectExtent l="0" t="0" r="0" b="0"/>
-            <wp:docPr id="1" name="Image1" descr=""/>
-            <wp:cNvGraphicFramePr>
-              <a:graphicFrameLocks xmlns:a="http://schemas.openxmlformats.org/drawingml/2006/main" noChangeAspect="1"/>
-            </wp:cNvGraphicFramePr>
-            <a:graphic xmlns:a="http://schemas.openxmlformats.org/drawingml/2006/main">
-              <a:graphicData uri="http://schemas.openxmlformats.org/drawingml/2006/picture">
-                <pic:pic xmlns:pic="http://schemas.openxmlformats.org/drawingml/2006/picture">
-                  <pic:nvPicPr>
-                    <pic:cNvPr id="1" name="Image1" descr=""/>
-                    <pic:cNvPicPr>
-                      <a:picLocks noChangeAspect="1" noChangeArrowheads="1"/>
-                    </pic:cNvPicPr>
-                  </pic:nvPicPr>
-                  <pic:blipFill>
-                    <a:blip r:embed="rId2"/>
-                    <a:stretch>
-                      <a:fillRect/>
-                    </a:stretch>
-                  </pic:blipFill>
-                  <pic:spPr bwMode="auto">
-                    <a:xfrm>
-                      <a:off x="0" y="0"/>
-                      <a:ext cx="5666105" cy="4239895"/>
-                    </a:xfrm>
-                    <a:prstGeom prst="rect">
-                      <a:avLst/>
-                    </a:prstGeom>
-                  </pic:spPr>
-                </pic:pic>
-              </a:graphicData>
-            </a:graphic>
-          </wp:inline>
-        </w:drawing>
+        <w:t>показала наилучший результат.</w:t>
       </w:r>
     </w:p>
     <w:p>
@@ -4520,8 +4241,8 @@
         </w:numPr>
         <w:rPr/>
       </w:pPr>
-      <w:bookmarkStart w:id="23" w:name="__RefHeading___Toc5182_1330607712"/>
-      <w:bookmarkEnd w:id="23"/>
+      <w:bookmarkStart w:id="20" w:name="__RefHeading___Toc5182_1330607712"/>
+      <w:bookmarkEnd w:id="20"/>
       <w:r>
         <w:rPr>
           <w:b/>
@@ -4541,8 +4262,8 @@
         </w:numPr>
         <w:rPr/>
       </w:pPr>
-      <w:bookmarkStart w:id="24" w:name="__RefHeading___Toc5178_1330607712"/>
-      <w:bookmarkEnd w:id="24"/>
+      <w:bookmarkStart w:id="21" w:name="__RefHeading___Toc5178_1330607712"/>
+      <w:bookmarkEnd w:id="21"/>
       <w:r>
         <w:rPr>
           <w:b/>
@@ -4578,53 +4299,108 @@
         <w:rPr/>
       </w:pPr>
       <w:r>
+        <w:rPr/>
+        <w:t xml:space="preserve">Для целей данного исследования был создан публичный репозиторий на </w:t>
+      </w:r>
+      <w:r>
+        <w:rPr>
+          <w:lang w:val="en-US"/>
+        </w:rPr>
+        <w:t xml:space="preserve">GitHub </w:t>
+      </w:r>
+      <w:r>
+        <w:rPr>
+          <w:lang w:val="ru-RU"/>
+        </w:rPr>
+        <w:t xml:space="preserve">по адресу </w:t>
+      </w:r>
+      <w:r>
         <w:rPr>
           <w:shd w:fill="FFFF00" w:val="clear"/>
+          <w:lang w:val="ru-RU"/>
           <w14:ligatures w14:val="none"/>
         </w:rPr>
-        <w:t>Указывается страница слушателя, созданный репозиторий, коммиты в репозитории.</w:t>
-      </w:r>
-      <w:r>
-        <w:rPr/>
+        <w:t xml:space="preserve">…. , </w:t>
+      </w:r>
+      <w:r>
+        <w:rPr>
+          <w:shd w:fill="auto" w:val="clear"/>
+          <w:lang w:val="ru-RU"/>
+          <w14:ligatures w14:val="none"/>
+        </w:rPr>
+        <w:t>в котором размещена данная пояснительная записка,</w:t>
+      </w:r>
+      <w:r>
+        <w:rPr>
+          <w:shd w:fill="auto" w:val="clear"/>
+          <w:lang w:val="ru-RU"/>
+          <w14:ligatures w14:val="none"/>
+        </w:rPr>
         <w:t xml:space="preserve"> </w:t>
       </w:r>
-    </w:p>
-    <w:p>
-      <w:pPr>
-        <w:pStyle w:val="Normal"/>
-        <w:rPr/>
-      </w:pPr>
-      <w:r>
-        <w:rPr/>
-        <w:t xml:space="preserve">Для целей данного исследования был создан публичный репозиторий на </w:t>
-      </w:r>
-      <w:r>
-        <w:rPr>
-          <w:lang w:val="en-US"/>
-        </w:rPr>
-        <w:t xml:space="preserve">GitHub </w:t>
-      </w:r>
-      <w:r>
-        <w:rPr>
-          <w:lang w:val="ru-RU"/>
-        </w:rPr>
-        <w:t xml:space="preserve">по адресу </w:t>
-      </w:r>
-      <w:r>
-        <w:rPr>
-          <w:shd w:fill="FFFF00" w:val="clear"/>
-          <w:lang w:val="ru-RU"/>
+      <w:r>
+        <w:rPr>
+          <w:shd w:fill="auto" w:val="clear"/>
+          <w:lang w:val="de-DE"/>
           <w14:ligatures w14:val="none"/>
         </w:rPr>
-        <w:t xml:space="preserve">…. , </w:t>
+        <w:t>м</w:t>
       </w:r>
       <w:r>
         <w:rPr>
           <w:shd w:fill="auto" w:val="clear"/>
-          <w:lang w:val="ru-RU"/>
+          <w:lang w:val="de-DE"/>
           <w14:ligatures w14:val="none"/>
         </w:rPr>
-        <w:t xml:space="preserve">в котором размещена данная пояснительная записка, исходные данные, обработанный датасет, рабочие ноутбуки </w:t>
+        <w:t>ет</w:t>
+      </w:r>
+      <w:r>
+        <w:rPr>
+          <w:shd w:fill="auto" w:val="clear"/>
+          <w:lang w:val="ru-RU"/>
+          <w14:ligatures w14:val="none"/>
+        </w:rPr>
+        <w:t xml:space="preserve">аданные по </w:t>
+      </w:r>
+      <w:r>
+        <w:rPr>
+          <w:shd w:fill="auto" w:val="clear"/>
+          <w:lang w:val="de-DE"/>
+          <w14:ligatures w14:val="none"/>
+        </w:rPr>
+        <w:t>и</w:t>
+      </w:r>
+      <w:r>
+        <w:rPr>
+          <w:shd w:fill="auto" w:val="clear"/>
+          <w:lang w:val="ru-RU"/>
+          <w14:ligatures w14:val="none"/>
+        </w:rPr>
+        <w:t>сходному датасету, результирующие ха</w:t>
+      </w:r>
+      <w:r>
+        <w:rPr>
+          <w:shd w:fill="auto" w:val="clear"/>
+          <w:lang w:val="ru-RU"/>
+          <w14:ligatures w14:val="none"/>
+        </w:rPr>
+        <w:t>рактеристик</w:t>
+      </w:r>
+      <w:r>
+        <w:rPr>
+          <w:shd w:fill="auto" w:val="clear"/>
+          <w:lang w:val="ru-RU"/>
+          <w14:ligatures w14:val="none"/>
+        </w:rPr>
+        <w:t>и моделей</w:t>
+      </w:r>
+      <w:r>
+        <w:rPr>
+          <w:shd w:fill="auto" w:val="clear"/>
+          <w:lang w:val="ru-RU"/>
+          <w14:ligatures w14:val="none"/>
+        </w:rPr>
+        <w:t xml:space="preserve">, рабочие ноутбуки </w:t>
       </w:r>
       <w:r>
         <w:rPr>
@@ -4640,66 +4416,37 @@
           <w:lang w:val="ru-RU"/>
           <w14:ligatures w14:val="none"/>
         </w:rPr>
-        <w:t xml:space="preserve"> </w:t>
-      </w:r>
-      <w:r>
-        <w:rPr>
-          <w:shd w:fill="FFFF00" w:val="clear"/>
-          <w:lang w:val="ru-RU"/>
-          <w14:ligatures w14:val="none"/>
-        </w:rPr>
-        <w:t>и приложение</w:t>
+        <w:t>.</w:t>
+      </w:r>
+      <w:r>
+        <w:br w:type="page"/>
       </w:r>
     </w:p>
     <w:p>
       <w:pPr>
         <w:pStyle w:val="ListParagraph"/>
-        <w:numPr>
-          <w:ilvl w:val="1"/>
-          <w:numId w:val="2"/>
-        </w:numPr>
-        <w:rPr/>
-      </w:pPr>
-      <w:bookmarkStart w:id="25" w:name="__RefHeading___Toc5180_1330607712"/>
-      <w:bookmarkEnd w:id="25"/>
-      <w:r>
-        <w:rPr>
-          <w:b/>
-          <w:bCs/>
-          <w:i w:val="false"/>
-          <w:iCs w:val="false"/>
-        </w:rPr>
-        <w:t>Разработка приложения</w:t>
-      </w:r>
-    </w:p>
-    <w:p>
-      <w:pPr>
-        <w:pStyle w:val="ListParagraph"/>
-        <w:rPr/>
-      </w:pPr>
-      <w:r>
-        <w:rPr/>
-      </w:r>
-      <w:r>
-        <w:br w:type="page"/>
-      </w:r>
-    </w:p>
-    <w:p>
-      <w:pPr>
-        <w:pStyle w:val="ListParagraph"/>
+        <w:rPr/>
+      </w:pPr>
+      <w:bookmarkStart w:id="22" w:name="__RefHeading___Toc1505_1560672135"/>
+      <w:bookmarkEnd w:id="22"/>
+      <w:r>
         <w:rPr>
           <w:sz w:val="32"/>
           <w:szCs w:val="32"/>
         </w:rPr>
-      </w:pPr>
-      <w:bookmarkStart w:id="26" w:name="__RefHeading___Toc1505_1560672135"/>
-      <w:bookmarkEnd w:id="26"/>
-      <w:r>
+        <w:t>Заключение</w:t>
+      </w:r>
+    </w:p>
+    <w:p>
+      <w:pPr>
+        <w:pStyle w:val="ListParagraph"/>
         <w:rPr>
           <w:sz w:val="32"/>
           <w:szCs w:val="32"/>
         </w:rPr>
-        <w:t>Заключение</w:t>
+      </w:pPr>
+      <w:r>
+        <w:rPr/>
       </w:r>
     </w:p>
     <w:p>
@@ -4710,8 +4457,8 @@
           <w:szCs w:val="32"/>
         </w:rPr>
       </w:pPr>
-      <w:bookmarkStart w:id="27" w:name="__RefHeading___Toc1507_1560672135"/>
-      <w:bookmarkEnd w:id="27"/>
+      <w:bookmarkStart w:id="23" w:name="__RefHeading___Toc1507_1560672135"/>
+      <w:bookmarkEnd w:id="23"/>
       <w:r>
         <w:rPr>
           <w:sz w:val="32"/>
@@ -4737,7 +4484,7 @@
         </w:rPr>
         <w:t xml:space="preserve">Anna Montoya, inversion, KirillOdintsov, and Martin Kotek. Home Credit Default Risk. </w:t>
       </w:r>
-      <w:hyperlink r:id="rId3">
+      <w:hyperlink r:id="rId2">
         <w:r>
           <w:rPr>
             <w:rStyle w:val="Hyperlink"/>
@@ -4963,7 +4710,7 @@
         <w:rPr/>
         <w:t xml:space="preserve">Логистическая регрессия кредитного риска – Режим доступа </w:t>
       </w:r>
-      <w:hyperlink r:id="rId4">
+      <w:hyperlink r:id="rId3">
         <w:r>
           <w:rPr>
             <w:rStyle w:val="Hyperlink"/>
@@ -4983,812 +4730,42 @@
         <w:ind w:hanging="0" w:left="720"/>
         <w:jc w:val="left"/>
         <w:rPr>
-          <w:lang w:val="de-DE"/>
-        </w:rPr>
-      </w:pPr>
-      <w:r>
-        <w:rPr>
-          <w:lang w:val="de-DE"/>
-        </w:rPr>
-      </w:r>
+          <w:lang w:val="ru-RU"/>
+        </w:rPr>
+      </w:pPr>
+      <w:r>
+        <w:rPr>
+          <w:lang w:val="ru-RU"/>
+        </w:rPr>
+        <w:t xml:space="preserve">Документация по библиотеке </w:t>
+      </w:r>
+      <w:r>
+        <w:rPr>
+          <w:lang w:val="en-US"/>
+        </w:rPr>
+        <w:t xml:space="preserve">LightGBM – Режим доступа: </w:t>
+      </w:r>
+      <w:hyperlink r:id="rId4">
+        <w:r>
+          <w:rPr>
+            <w:rStyle w:val="Hyperlink"/>
+            <w:lang w:val="en-US"/>
+          </w:rPr>
+          <w:t>https://lightgbm.readthedocs.io/en/stable/</w:t>
+        </w:r>
+      </w:hyperlink>
+      <w:hyperlink r:id="rId5">
+        <w:r>
+          <w:rPr>
+            <w:lang w:val="en-US"/>
+          </w:rPr>
+          <w:t xml:space="preserve"> </w:t>
+        </w:r>
+      </w:hyperlink>
     </w:p>
     <w:p>
       <w:pPr>
         <w:pStyle w:val="ListParagraph"/>
-        <w:rPr/>
-      </w:pPr>
-      <w:bookmarkStart w:id="28" w:name="__RefHeading___Toc2430_1560672135"/>
-      <w:bookmarkEnd w:id="28"/>
-      <w:r>
-        <w:rPr>
-          <w:sz w:val="32"/>
-          <w:szCs w:val="32"/>
-        </w:rPr>
-        <w:t>Приложение А. Визуализация распределений</w:t>
-      </w:r>
-      <w:r>
-        <w:rPr/>
-        <w:drawing>
-          <wp:inline distT="0" distB="0" distL="0" distR="0">
-            <wp:extent cx="5591810" cy="7306310"/>
-            <wp:effectExtent l="0" t="0" r="0" b="0"/>
-            <wp:docPr id="2" name="Image6" descr=""/>
-            <wp:cNvGraphicFramePr>
-              <a:graphicFrameLocks xmlns:a="http://schemas.openxmlformats.org/drawingml/2006/main" noChangeAspect="1"/>
-            </wp:cNvGraphicFramePr>
-            <a:graphic xmlns:a="http://schemas.openxmlformats.org/drawingml/2006/main">
-              <a:graphicData uri="http://schemas.openxmlformats.org/drawingml/2006/picture">
-                <pic:pic xmlns:pic="http://schemas.openxmlformats.org/drawingml/2006/picture">
-                  <pic:nvPicPr>
-                    <pic:cNvPr id="2" name="Image6" descr=""/>
-                    <pic:cNvPicPr>
-                      <a:picLocks noChangeAspect="1" noChangeArrowheads="1"/>
-                    </pic:cNvPicPr>
-                  </pic:nvPicPr>
-                  <pic:blipFill>
-                    <a:blip r:embed="rId5"/>
-                    <a:stretch>
-                      <a:fillRect/>
-                    </a:stretch>
-                  </pic:blipFill>
-                  <pic:spPr bwMode="auto">
-                    <a:xfrm>
-                      <a:off x="0" y="0"/>
-                      <a:ext cx="5591810" cy="7306310"/>
-                    </a:xfrm>
-                    <a:prstGeom prst="rect">
-                      <a:avLst/>
-                    </a:prstGeom>
-                  </pic:spPr>
-                </pic:pic>
-              </a:graphicData>
-            </a:graphic>
-          </wp:inline>
-        </w:drawing>
-      </w:r>
-    </w:p>
-    <w:p>
-      <w:pPr>
-        <w:pStyle w:val="Normal"/>
-        <w:rPr/>
-      </w:pPr>
-      <w:r>
-        <w:rPr/>
-        <w:drawing>
-          <wp:inline distT="0" distB="0" distL="0" distR="0">
-            <wp:extent cx="5620385" cy="7372985"/>
-            <wp:effectExtent l="0" t="0" r="0" b="0"/>
-            <wp:docPr id="3" name="Image7" descr=""/>
-            <wp:cNvGraphicFramePr>
-              <a:graphicFrameLocks xmlns:a="http://schemas.openxmlformats.org/drawingml/2006/main" noChangeAspect="1"/>
-            </wp:cNvGraphicFramePr>
-            <a:graphic xmlns:a="http://schemas.openxmlformats.org/drawingml/2006/main">
-              <a:graphicData uri="http://schemas.openxmlformats.org/drawingml/2006/picture">
-                <pic:pic xmlns:pic="http://schemas.openxmlformats.org/drawingml/2006/picture">
-                  <pic:nvPicPr>
-                    <pic:cNvPr id="3" name="Image7" descr=""/>
-                    <pic:cNvPicPr>
-                      <a:picLocks noChangeAspect="1" noChangeArrowheads="1"/>
-                    </pic:cNvPicPr>
-                  </pic:nvPicPr>
-                  <pic:blipFill>
-                    <a:blip r:embed="rId6"/>
-                    <a:stretch>
-                      <a:fillRect/>
-                    </a:stretch>
-                  </pic:blipFill>
-                  <pic:spPr bwMode="auto">
-                    <a:xfrm>
-                      <a:off x="0" y="0"/>
-                      <a:ext cx="5620385" cy="7372985"/>
-                    </a:xfrm>
-                    <a:prstGeom prst="rect">
-                      <a:avLst/>
-                    </a:prstGeom>
-                  </pic:spPr>
-                </pic:pic>
-              </a:graphicData>
-            </a:graphic>
-          </wp:inline>
-        </w:drawing>
-      </w:r>
-    </w:p>
-    <w:p>
-      <w:pPr>
-        <w:pStyle w:val="Normal"/>
-        <w:rPr/>
-      </w:pPr>
-      <w:r>
-        <w:rPr/>
-        <w:drawing>
-          <wp:inline distT="0" distB="0" distL="0" distR="0">
-            <wp:extent cx="5629910" cy="3152775"/>
-            <wp:effectExtent l="0" t="0" r="0" b="0"/>
-            <wp:docPr id="4" name="Image8" descr=""/>
-            <wp:cNvGraphicFramePr>
-              <a:graphicFrameLocks xmlns:a="http://schemas.openxmlformats.org/drawingml/2006/main" noChangeAspect="1"/>
-            </wp:cNvGraphicFramePr>
-            <a:graphic xmlns:a="http://schemas.openxmlformats.org/drawingml/2006/main">
-              <a:graphicData uri="http://schemas.openxmlformats.org/drawingml/2006/picture">
-                <pic:pic xmlns:pic="http://schemas.openxmlformats.org/drawingml/2006/picture">
-                  <pic:nvPicPr>
-                    <pic:cNvPr id="4" name="Image8" descr=""/>
-                    <pic:cNvPicPr>
-                      <a:picLocks noChangeAspect="1" noChangeArrowheads="1"/>
-                    </pic:cNvPicPr>
-                  </pic:nvPicPr>
-                  <pic:blipFill>
-                    <a:blip r:embed="rId7"/>
-                    <a:stretch>
-                      <a:fillRect/>
-                    </a:stretch>
-                  </pic:blipFill>
-                  <pic:spPr bwMode="auto">
-                    <a:xfrm>
-                      <a:off x="0" y="0"/>
-                      <a:ext cx="5629910" cy="3152775"/>
-                    </a:xfrm>
-                    <a:prstGeom prst="rect">
-                      <a:avLst/>
-                    </a:prstGeom>
-                  </pic:spPr>
-                </pic:pic>
-              </a:graphicData>
-            </a:graphic>
-          </wp:inline>
-        </w:drawing>
-      </w:r>
-    </w:p>
-    <w:p>
-      <w:pPr>
-        <w:pStyle w:val="Normal"/>
-        <w:rPr/>
-      </w:pPr>
-      <w:r>
-        <w:rPr/>
-        <w:drawing>
-          <wp:inline distT="0" distB="0" distL="0" distR="0">
-            <wp:extent cx="5668010" cy="7620635"/>
-            <wp:effectExtent l="0" t="0" r="0" b="0"/>
-            <wp:docPr id="5" name="Image9" descr=""/>
-            <wp:cNvGraphicFramePr>
-              <a:graphicFrameLocks xmlns:a="http://schemas.openxmlformats.org/drawingml/2006/main" noChangeAspect="1"/>
-            </wp:cNvGraphicFramePr>
-            <a:graphic xmlns:a="http://schemas.openxmlformats.org/drawingml/2006/main">
-              <a:graphicData uri="http://schemas.openxmlformats.org/drawingml/2006/picture">
-                <pic:pic xmlns:pic="http://schemas.openxmlformats.org/drawingml/2006/picture">
-                  <pic:nvPicPr>
-                    <pic:cNvPr id="5" name="Image9" descr=""/>
-                    <pic:cNvPicPr>
-                      <a:picLocks noChangeAspect="1" noChangeArrowheads="1"/>
-                    </pic:cNvPicPr>
-                  </pic:nvPicPr>
-                  <pic:blipFill>
-                    <a:blip r:embed="rId8"/>
-                    <a:stretch>
-                      <a:fillRect/>
-                    </a:stretch>
-                  </pic:blipFill>
-                  <pic:spPr bwMode="auto">
-                    <a:xfrm>
-                      <a:off x="0" y="0"/>
-                      <a:ext cx="5668010" cy="7620635"/>
-                    </a:xfrm>
-                    <a:prstGeom prst="rect">
-                      <a:avLst/>
-                    </a:prstGeom>
-                  </pic:spPr>
-                </pic:pic>
-              </a:graphicData>
-            </a:graphic>
-          </wp:inline>
-        </w:drawing>
-      </w:r>
-    </w:p>
-    <w:p>
-      <w:pPr>
-        <w:pStyle w:val="Normal"/>
-        <w:rPr/>
-      </w:pPr>
-      <w:r>
-        <w:rPr/>
-        <w:drawing>
-          <wp:inline distT="0" distB="0" distL="0" distR="0">
-            <wp:extent cx="5620385" cy="7383145"/>
-            <wp:effectExtent l="0" t="0" r="0" b="0"/>
-            <wp:docPr id="6" name="Image10" descr=""/>
-            <wp:cNvGraphicFramePr>
-              <a:graphicFrameLocks xmlns:a="http://schemas.openxmlformats.org/drawingml/2006/main" noChangeAspect="1"/>
-            </wp:cNvGraphicFramePr>
-            <a:graphic xmlns:a="http://schemas.openxmlformats.org/drawingml/2006/main">
-              <a:graphicData uri="http://schemas.openxmlformats.org/drawingml/2006/picture">
-                <pic:pic xmlns:pic="http://schemas.openxmlformats.org/drawingml/2006/picture">
-                  <pic:nvPicPr>
-                    <pic:cNvPr id="6" name="Image10" descr=""/>
-                    <pic:cNvPicPr>
-                      <a:picLocks noChangeAspect="1" noChangeArrowheads="1"/>
-                    </pic:cNvPicPr>
-                  </pic:nvPicPr>
-                  <pic:blipFill>
-                    <a:blip r:embed="rId9"/>
-                    <a:stretch>
-                      <a:fillRect/>
-                    </a:stretch>
-                  </pic:blipFill>
-                  <pic:spPr bwMode="auto">
-                    <a:xfrm>
-                      <a:off x="0" y="0"/>
-                      <a:ext cx="5620385" cy="7383145"/>
-                    </a:xfrm>
-                    <a:prstGeom prst="rect">
-                      <a:avLst/>
-                    </a:prstGeom>
-                  </pic:spPr>
-                </pic:pic>
-              </a:graphicData>
-            </a:graphic>
-          </wp:inline>
-        </w:drawing>
-      </w:r>
-    </w:p>
-    <w:p>
-      <w:pPr>
-        <w:pStyle w:val="Normal"/>
-        <w:rPr/>
-      </w:pPr>
-      <w:r>
-        <w:rPr/>
-        <w:drawing>
-          <wp:inline distT="0" distB="0" distL="0" distR="0">
-            <wp:extent cx="5696585" cy="4344035"/>
-            <wp:effectExtent l="0" t="0" r="0" b="0"/>
-            <wp:docPr id="7" name="Image11" descr=""/>
-            <wp:cNvGraphicFramePr>
-              <a:graphicFrameLocks xmlns:a="http://schemas.openxmlformats.org/drawingml/2006/main" noChangeAspect="1"/>
-            </wp:cNvGraphicFramePr>
-            <a:graphic xmlns:a="http://schemas.openxmlformats.org/drawingml/2006/main">
-              <a:graphicData uri="http://schemas.openxmlformats.org/drawingml/2006/picture">
-                <pic:pic xmlns:pic="http://schemas.openxmlformats.org/drawingml/2006/picture">
-                  <pic:nvPicPr>
-                    <pic:cNvPr id="7" name="Image11" descr=""/>
-                    <pic:cNvPicPr>
-                      <a:picLocks noChangeAspect="1" noChangeArrowheads="1"/>
-                    </pic:cNvPicPr>
-                  </pic:nvPicPr>
-                  <pic:blipFill>
-                    <a:blip r:embed="rId10"/>
-                    <a:stretch>
-                      <a:fillRect/>
-                    </a:stretch>
-                  </pic:blipFill>
-                  <pic:spPr bwMode="auto">
-                    <a:xfrm>
-                      <a:off x="0" y="0"/>
-                      <a:ext cx="5696585" cy="4344035"/>
-                    </a:xfrm>
-                    <a:prstGeom prst="rect">
-                      <a:avLst/>
-                    </a:prstGeom>
-                  </pic:spPr>
-                </pic:pic>
-              </a:graphicData>
-            </a:graphic>
-          </wp:inline>
-        </w:drawing>
-      </w:r>
-    </w:p>
-    <w:p>
-      <w:pPr>
-        <w:pStyle w:val="Normal"/>
-        <w:rPr/>
-      </w:pPr>
-      <w:r>
-        <w:rPr/>
-        <w:drawing>
-          <wp:inline distT="0" distB="0" distL="0" distR="0">
-            <wp:extent cx="5687060" cy="7439660"/>
-            <wp:effectExtent l="0" t="0" r="0" b="0"/>
-            <wp:docPr id="8" name="Image12" descr=""/>
-            <wp:cNvGraphicFramePr>
-              <a:graphicFrameLocks xmlns:a="http://schemas.openxmlformats.org/drawingml/2006/main" noChangeAspect="1"/>
-            </wp:cNvGraphicFramePr>
-            <a:graphic xmlns:a="http://schemas.openxmlformats.org/drawingml/2006/main">
-              <a:graphicData uri="http://schemas.openxmlformats.org/drawingml/2006/picture">
-                <pic:pic xmlns:pic="http://schemas.openxmlformats.org/drawingml/2006/picture">
-                  <pic:nvPicPr>
-                    <pic:cNvPr id="8" name="Image12" descr=""/>
-                    <pic:cNvPicPr>
-                      <a:picLocks noChangeAspect="1" noChangeArrowheads="1"/>
-                    </pic:cNvPicPr>
-                  </pic:nvPicPr>
-                  <pic:blipFill>
-                    <a:blip r:embed="rId11"/>
-                    <a:stretch>
-                      <a:fillRect/>
-                    </a:stretch>
-                  </pic:blipFill>
-                  <pic:spPr bwMode="auto">
-                    <a:xfrm>
-                      <a:off x="0" y="0"/>
-                      <a:ext cx="5687060" cy="7439660"/>
-                    </a:xfrm>
-                    <a:prstGeom prst="rect">
-                      <a:avLst/>
-                    </a:prstGeom>
-                  </pic:spPr>
-                </pic:pic>
-              </a:graphicData>
-            </a:graphic>
-          </wp:inline>
-        </w:drawing>
-      </w:r>
-    </w:p>
-    <w:p>
-      <w:pPr>
-        <w:pStyle w:val="Normal"/>
-        <w:rPr/>
-      </w:pPr>
-      <w:r>
-        <w:rPr/>
-        <w:drawing>
-          <wp:inline distT="0" distB="0" distL="0" distR="0">
-            <wp:extent cx="5677535" cy="7792085"/>
-            <wp:effectExtent l="0" t="0" r="0" b="0"/>
-            <wp:docPr id="9" name="Image13" descr=""/>
-            <wp:cNvGraphicFramePr>
-              <a:graphicFrameLocks xmlns:a="http://schemas.openxmlformats.org/drawingml/2006/main" noChangeAspect="1"/>
-            </wp:cNvGraphicFramePr>
-            <a:graphic xmlns:a="http://schemas.openxmlformats.org/drawingml/2006/main">
-              <a:graphicData uri="http://schemas.openxmlformats.org/drawingml/2006/picture">
-                <pic:pic xmlns:pic="http://schemas.openxmlformats.org/drawingml/2006/picture">
-                  <pic:nvPicPr>
-                    <pic:cNvPr id="9" name="Image13" descr=""/>
-                    <pic:cNvPicPr>
-                      <a:picLocks noChangeAspect="1" noChangeArrowheads="1"/>
-                    </pic:cNvPicPr>
-                  </pic:nvPicPr>
-                  <pic:blipFill>
-                    <a:blip r:embed="rId12"/>
-                    <a:stretch>
-                      <a:fillRect/>
-                    </a:stretch>
-                  </pic:blipFill>
-                  <pic:spPr bwMode="auto">
-                    <a:xfrm>
-                      <a:off x="0" y="0"/>
-                      <a:ext cx="5677535" cy="7792085"/>
-                    </a:xfrm>
-                    <a:prstGeom prst="rect">
-                      <a:avLst/>
-                    </a:prstGeom>
-                  </pic:spPr>
-                </pic:pic>
-              </a:graphicData>
-            </a:graphic>
-          </wp:inline>
-        </w:drawing>
-      </w:r>
-    </w:p>
-    <w:p>
-      <w:pPr>
-        <w:pStyle w:val="ListParagraph"/>
-        <w:rPr>
-          <w:sz w:val="32"/>
-          <w:szCs w:val="32"/>
-        </w:rPr>
-      </w:pPr>
-      <w:bookmarkStart w:id="29" w:name="__RefHeading___Toc5170_1330607712"/>
-      <w:bookmarkEnd w:id="29"/>
-      <w:r>
-        <w:rPr>
-          <w:sz w:val="32"/>
-          <w:szCs w:val="32"/>
-        </w:rPr>
-        <w:t>Приложение А. Подробный план работы</w:t>
-      </w:r>
-    </w:p>
-    <w:p>
-      <w:pPr>
-        <w:pStyle w:val="ListParagraph"/>
-        <w:rPr>
-          <w:sz w:val="32"/>
-          <w:szCs w:val="32"/>
-        </w:rPr>
-      </w:pPr>
-      <w:bookmarkStart w:id="30" w:name="__RefHeading___Toc5170_1330607712_Copy_1"/>
-      <w:bookmarkEnd w:id="30"/>
-      <w:r>
-        <w:rPr>
-          <w:sz w:val="32"/>
-          <w:szCs w:val="32"/>
-        </w:rPr>
-        <w:t>Приложение Б. Скриншоты веб-приложения</w:t>
-      </w:r>
-      <w:r>
-        <w:br w:type="page"/>
-      </w:r>
-    </w:p>
-    <w:p>
-      <w:pPr>
-        <w:pStyle w:val="Normal"/>
-        <w:spacing w:before="0" w:after="0"/>
-        <w:jc w:val="both"/>
-        <w:rPr>
-          <w:highlight w:val="none"/>
-          <w:shd w:fill="DDDDDD" w:val="clear"/>
-          <w14:ligatures w14:val="none"/>
-        </w:rPr>
-      </w:pPr>
-      <w:r>
-        <w:rPr>
-          <w:i/>
-          <w:iCs/>
-          <w:shd w:fill="DDDDDD" w:val="clear"/>
-          <w14:ligatures w14:val="none"/>
-        </w:rPr>
-        <w:t>Пример при ссылке на законодательные материалы:</w:t>
-      </w:r>
-    </w:p>
-    <w:p>
-      <w:pPr>
-        <w:pStyle w:val="Normal"/>
-        <w:jc w:val="both"/>
-        <w:rPr>
-          <w:highlight w:val="none"/>
-          <w:shd w:fill="DDDDDD" w:val="clear"/>
-          <w14:ligatures w14:val="none"/>
-        </w:rPr>
-      </w:pPr>
-      <w:r>
-        <w:rPr>
-          <w:shd w:fill="DDDDDD" w:val="clear"/>
-          <w14:ligatures w14:val="none"/>
-        </w:rPr>
-        <w:t>1 Российская Федерация. Конституция (1993). Конституция Российской Федерации [Текст] : офиц. текст. – М. : Маркетинг, 2001. – 39, [1] с. ; 10000 экз. – ISBN 5-94462-025-0.</w:t>
-      </w:r>
-    </w:p>
-    <w:p>
-      <w:pPr>
-        <w:pStyle w:val="Normal"/>
-        <w:jc w:val="both"/>
-        <w:rPr>
-          <w:highlight w:val="none"/>
-          <w:shd w:fill="DDDDDD" w:val="clear"/>
-          <w14:ligatures w14:val="none"/>
-        </w:rPr>
-      </w:pPr>
-      <w:r>
-        <w:rPr>
-          <w:shd w:fill="DDDDDD" w:val="clear"/>
-          <w14:ligatures w14:val="none"/>
-        </w:rPr>
-        <w:t>2 Российская Федерация. Законы. Семейный кодекс Российской Федерации [Текст] : [федер. закон : принят Гос. Думой 8 дек. 1995 г. : по состоянию на 3 янв. 2001 г.]. – СПб. : Victory : Стаун-кантри, 2001. – 94, [1] с. ; 5000 экз. – ISBN 5-7931-0142-Х.</w:t>
-      </w:r>
-    </w:p>
-    <w:p>
-      <w:pPr>
-        <w:pStyle w:val="Normal"/>
-        <w:jc w:val="both"/>
-        <w:rPr>
-          <w:highlight w:val="none"/>
-          <w:shd w:fill="DDDDDD" w:val="clear"/>
-          <w14:ligatures w14:val="none"/>
-        </w:rPr>
-      </w:pPr>
-      <w:r>
-        <w:rPr>
-          <w:i/>
-          <w:iCs/>
-          <w:shd w:fill="DDDDDD" w:val="clear"/>
-          <w14:ligatures w14:val="none"/>
-        </w:rPr>
-        <w:t>Пример при ссылке на стандарты, правила:</w:t>
-      </w:r>
-    </w:p>
-    <w:p>
-      <w:pPr>
-        <w:pStyle w:val="Normal"/>
-        <w:jc w:val="both"/>
-        <w:rPr>
-          <w:highlight w:val="none"/>
-          <w:shd w:fill="DDDDDD" w:val="clear"/>
-          <w14:ligatures w14:val="none"/>
-        </w:rPr>
-      </w:pPr>
-      <w:r>
-        <w:rPr>
-          <w:shd w:fill="DDDDDD" w:val="clear"/>
-          <w14:ligatures w14:val="none"/>
-        </w:rPr>
-        <w:t xml:space="preserve">1 ГОСТ Р 517721–2001. Аппаратура радиоэлектронная бытовая. Входные и выходные параметры и типы соединений. Технические требования [Текст]. – Введ. 2002–01–01. – М. : Изд-во стандартов, 2001. – 27 с. </w:t>
-      </w:r>
-    </w:p>
-    <w:p>
-      <w:pPr>
-        <w:pStyle w:val="Normal"/>
-        <w:jc w:val="both"/>
-        <w:rPr>
-          <w:highlight w:val="none"/>
-          <w:shd w:fill="DDDDDD" w:val="clear"/>
-          <w14:ligatures w14:val="none"/>
-        </w:rPr>
-      </w:pPr>
-      <w:r>
-        <w:rPr>
-          <w:shd w:fill="DDDDDD" w:val="clear"/>
-          <w14:ligatures w14:val="none"/>
-        </w:rPr>
-        <w:t xml:space="preserve">2 ГОСТ 7. 53–2001. Издания. Международная стандартная нумерация книг [Текст]. – Взамен ГОСТ 7.53–86 ; введ. 2002–07–01. – Минск : Межгос. совет по стандартизации, метрологии и сертификации ; М. : Изд-во стандартов, 2002. – 3 с. </w:t>
-      </w:r>
-    </w:p>
-    <w:p>
-      <w:pPr>
-        <w:pStyle w:val="Normal"/>
-        <w:jc w:val="both"/>
-        <w:rPr>
-          <w:highlight w:val="none"/>
-          <w:shd w:fill="DDDDDD" w:val="clear"/>
-          <w14:ligatures w14:val="none"/>
-        </w:rPr>
-      </w:pPr>
-      <w:r>
-        <w:rPr>
-          <w:shd w:fill="DDDDDD" w:val="clear"/>
-          <w14:ligatures w14:val="none"/>
-        </w:rPr>
-        <w:t>3 Правила безопасности при обслуживании гидротехнических сооружений и гидромеханического оборудования энергоснабжающих организаций [Текст] : РД 153-34.0-03.205–2001: утв. М-вом энергетики Рос. Федерации 13.04.01 : ввод. в действие с 01.11.01. – М. : ЭНАС, 2001. – 158 с. ; 5000 экз. – ISBN 5-93196-091-0.</w:t>
-      </w:r>
-    </w:p>
-    <w:p>
-      <w:pPr>
-        <w:pStyle w:val="Normal"/>
-        <w:jc w:val="both"/>
-        <w:rPr>
-          <w:highlight w:val="none"/>
-          <w:shd w:fill="DDDDDD" w:val="clear"/>
-          <w14:ligatures w14:val="none"/>
-        </w:rPr>
-      </w:pPr>
-      <w:r>
-        <w:rPr>
-          <w:b/>
-          <w:bCs/>
-          <w:i/>
-          <w:iCs/>
-          <w:shd w:fill="DDDDDD" w:val="clear"/>
-          <w14:ligatures w14:val="none"/>
-        </w:rPr>
-        <w:t>Пример при ссылке на статью в журнале (газете):</w:t>
-      </w:r>
-    </w:p>
-    <w:p>
-      <w:pPr>
-        <w:pStyle w:val="Normal"/>
-        <w:jc w:val="both"/>
-        <w:rPr>
-          <w:highlight w:val="none"/>
-          <w:shd w:fill="DDDDDD" w:val="clear"/>
-          <w14:ligatures w14:val="none"/>
-        </w:rPr>
-      </w:pPr>
-      <w:r>
-        <w:rPr>
-          <w:shd w:fill="DDDDDD" w:val="clear"/>
-          <w14:ligatures w14:val="none"/>
-        </w:rPr>
-        <w:t xml:space="preserve">1 Баутов, А. Общая оценка фондового рынка и некоторые тенденции [Текст] / А. Баутов // Страховое дело. – 2004. – № 4. – с. 2–6.   </w:t>
-      </w:r>
-    </w:p>
-    <w:p>
-      <w:pPr>
-        <w:pStyle w:val="Normal"/>
-        <w:jc w:val="both"/>
-        <w:rPr>
-          <w:highlight w:val="none"/>
-          <w:shd w:fill="DDDDDD" w:val="clear"/>
-          <w14:ligatures w14:val="none"/>
-        </w:rPr>
-      </w:pPr>
-      <w:r>
-        <w:rPr>
-          <w:shd w:fill="DDDDDD" w:val="clear"/>
-          <w14:ligatures w14:val="none"/>
-        </w:rPr>
-        <w:t xml:space="preserve">2 Гвызин, О. Л. Прогноз доходной составляющей федерального бюджета на территории субъекта РФ [Текст] : Финансы. – 2004. – № 2. – с. 18–19.    </w:t>
-      </w:r>
-    </w:p>
-    <w:p>
-      <w:pPr>
-        <w:pStyle w:val="Normal"/>
-        <w:jc w:val="both"/>
-        <w:rPr>
-          <w:highlight w:val="none"/>
-          <w:shd w:fill="DDDDDD" w:val="clear"/>
-          <w14:ligatures w14:val="none"/>
-        </w:rPr>
-      </w:pPr>
-      <w:r>
-        <w:rPr>
-          <w:shd w:fill="DDDDDD" w:val="clear"/>
-          <w14:ligatures w14:val="none"/>
-        </w:rPr>
-        <w:t xml:space="preserve">  </w:t>
-      </w:r>
-      <w:r>
-        <w:rPr>
-          <w:shd w:fill="DDDDDD" w:val="clear"/>
-          <w14:ligatures w14:val="none"/>
-        </w:rPr>
-        <w:t xml:space="preserve">3 Голикова, Ю. С., Хохленкова, М.А. Независимость Банка России как гарантия стабильности финансово-кредитной системы [Текст] / Ю. С. Голикова, М. А. Хохленкова //: Банковское дело. – 2004. – № 4. – с. 12–15.   </w:t>
-      </w:r>
-    </w:p>
-    <w:p>
-      <w:pPr>
-        <w:pStyle w:val="Normal"/>
-        <w:jc w:val="both"/>
-        <w:rPr>
-          <w:highlight w:val="none"/>
-          <w:shd w:fill="DDDDDD" w:val="clear"/>
-          <w14:ligatures w14:val="none"/>
-        </w:rPr>
-      </w:pPr>
-      <w:r>
-        <w:rPr>
-          <w:b/>
-          <w:bCs/>
-          <w:i/>
-          <w:iCs/>
-          <w:shd w:fill="DDDDDD" w:val="clear"/>
-          <w14:ligatures w14:val="none"/>
-        </w:rPr>
-        <w:t xml:space="preserve">Пример при ссылке на книгу: </w:t>
-      </w:r>
-    </w:p>
-    <w:p>
-      <w:pPr>
-        <w:pStyle w:val="Normal"/>
-        <w:jc w:val="both"/>
-        <w:rPr>
-          <w:highlight w:val="none"/>
-          <w:shd w:fill="DDDDDD" w:val="clear"/>
-          <w14:ligatures w14:val="none"/>
-        </w:rPr>
-      </w:pPr>
-      <w:r>
-        <w:rPr>
-          <w:shd w:fill="DDDDDD" w:val="clear"/>
-          <w14:ligatures w14:val="none"/>
-        </w:rPr>
-        <w:t>1 Бахвалов, Н. С. Численные методы [Текст] : учебное пособие для физ.-мат. специальностей вузов / Н. С. Бахвалов, Н. П. Жидков, Г. М. Кобельков ; под общ. ред. Н. И. Тихонова. – 2-е изд. – СПб. : Нев. диалект, 2002. – 630 с.</w:t>
-      </w:r>
-    </w:p>
-    <w:p>
-      <w:pPr>
-        <w:pStyle w:val="Normal"/>
-        <w:jc w:val="both"/>
-        <w:rPr>
-          <w:highlight w:val="none"/>
-          <w:shd w:fill="DDDDDD" w:val="clear"/>
-          <w14:ligatures w14:val="none"/>
-        </w:rPr>
-      </w:pPr>
-      <w:r>
-        <w:rPr>
-          <w:shd w:fill="DDDDDD" w:val="clear"/>
-          <w14:ligatures w14:val="none"/>
-        </w:rPr>
-        <w:t>2 Белов, Е. Б. Основы информационной безопасности [Текст] : учебное пособие / Е. Б. Белов, В. П. Лось – М. : Горячая линия – Телеком, 2006. – 544 с.</w:t>
-      </w:r>
-    </w:p>
-    <w:p>
-      <w:pPr>
-        <w:pStyle w:val="Normal"/>
-        <w:jc w:val="both"/>
-        <w:rPr>
-          <w:highlight w:val="none"/>
-          <w:shd w:fill="DDDDDD" w:val="clear"/>
-          <w14:ligatures w14:val="none"/>
-        </w:rPr>
-      </w:pPr>
-      <w:r>
-        <w:rPr>
-          <w:shd w:fill="DDDDDD" w:val="clear"/>
-          <w14:ligatures w14:val="none"/>
-        </w:rPr>
-        <w:t>3 Калверт, Ч. В. C / С++: Borland C++ Builder 6 [Текст] : учебник / Ч. В. Калверт, К. М. Рейсдорф – М.: Разработка программного обеспечения, 2005. – 275 с.</w:t>
-      </w:r>
-    </w:p>
-    <w:p>
-      <w:pPr>
-        <w:pStyle w:val="Normal"/>
-        <w:numPr>
-          <w:ilvl w:val="0"/>
-          <w:numId w:val="3"/>
-        </w:numPr>
-        <w:ind w:hanging="0" w:left="720"/>
-        <w:jc w:val="both"/>
-        <w:rPr>
-          <w:highlight w:val="none"/>
-          <w:shd w:fill="DDDDDD" w:val="clear"/>
-          <w14:ligatures w14:val="none"/>
-        </w:rPr>
-      </w:pPr>
-      <w:r>
-        <w:rPr>
-          <w:b/>
-          <w:bCs/>
-          <w:i/>
-          <w:iCs/>
-          <w:shd w:fill="DDDDDD" w:val="clear"/>
-          <w14:ligatures w14:val="none"/>
-        </w:rPr>
-        <w:t>Пример при ссылке на WEB-ресурс:</w:t>
-      </w:r>
-    </w:p>
-    <w:p>
-      <w:pPr>
-        <w:pStyle w:val="Normal"/>
-        <w:jc w:val="both"/>
-        <w:rPr>
-          <w:highlight w:val="none"/>
-          <w:shd w:fill="DDDDDD" w:val="clear"/>
-          <w14:ligatures w14:val="none"/>
-        </w:rPr>
-      </w:pPr>
-      <w:r>
-        <w:rPr>
-          <w:shd w:fill="DDDDDD" w:val="clear"/>
-          <w14:ligatures w14:val="none"/>
-        </w:rPr>
-        <w:t>1 Кручко, Л. А. Справочное руководство по MySQL [Электронный ресурс] : – Режим доступа: http://www.mysql.ru/docs/man/Reference.html. (дата обращения: 25.04.2011).</w:t>
-      </w:r>
-    </w:p>
-    <w:p>
-      <w:pPr>
-        <w:pStyle w:val="Normal"/>
-        <w:jc w:val="both"/>
-        <w:rPr>
-          <w:highlight w:val="none"/>
-          <w:shd w:fill="DDDDDD" w:val="clear"/>
-          <w14:ligatures w14:val="none"/>
-        </w:rPr>
-      </w:pPr>
-      <w:r>
-        <w:rPr>
-          <w:shd w:fill="DDDDDD" w:val="clear"/>
-          <w14:ligatures w14:val="none"/>
-        </w:rPr>
-        <w:t>2 Мачин, Л. С. Помощь по C++: – Режим доступа: http://www.cbuilder.ru/. (дата обращения: 8.03.2011).</w:t>
-      </w:r>
-    </w:p>
-    <w:p>
-      <w:pPr>
-        <w:pStyle w:val="Normal"/>
-        <w:jc w:val="both"/>
-        <w:rPr>
-          <w:highlight w:val="none"/>
-          <w:shd w:fill="DDDDDD" w:val="clear"/>
-          <w14:ligatures w14:val="none"/>
-        </w:rPr>
-      </w:pPr>
-      <w:r>
-        <w:rPr>
-          <w:shd w:fill="DDDDDD" w:val="clear"/>
-          <w14:ligatures w14:val="none"/>
-        </w:rPr>
-        <w:t xml:space="preserve">3 Рибаник, В. Л. Справочник для программиста: – Режим доступа: http://www.codenet.ru/webmast/php/php3/php3_45.php. (дата обращения: 29.02.2011).    </w:t>
-        <w:tab/>
-        <w:t xml:space="preserve"> </w:t>
-      </w:r>
-      <w:r>
-        <w:br w:type="page"/>
-      </w:r>
-    </w:p>
-    <w:p>
-      <w:pPr>
-        <w:pStyle w:val="Normal"/>
-        <w:spacing w:before="0" w:after="0"/>
-        <w:jc w:val="both"/>
         <w:rPr>
           <w:lang w:val="en-US"/>
         </w:rPr>
@@ -5799,243 +4776,13 @@
         </w:rPr>
       </w:r>
     </w:p>
-    <w:p>
-      <w:pPr>
-        <w:pStyle w:val="Normal"/>
-        <w:jc w:val="both"/>
-        <w:rPr>
-          <w:lang w:val="en-US"/>
-        </w:rPr>
-      </w:pPr>
-      <w:r>
-        <w:rPr>
-          <w:lang w:val="en-US"/>
-        </w:rPr>
-      </w:r>
-    </w:p>
-    <w:p>
-      <w:pPr>
-        <w:pStyle w:val="Normal"/>
-        <w:jc w:val="both"/>
-        <w:rPr>
-          <w:lang w:val="en-US"/>
-        </w:rPr>
-      </w:pPr>
-      <w:r>
-        <w:rPr>
-          <w:lang w:val="en-US"/>
-        </w:rPr>
-      </w:r>
-    </w:p>
-    <w:p>
-      <w:pPr>
-        <w:pStyle w:val="Normal"/>
-        <w:jc w:val="both"/>
-        <w:rPr>
-          <w:lang w:val="en-US"/>
-        </w:rPr>
-      </w:pPr>
-      <w:r>
-        <w:rPr/>
-        <w:drawing>
-          <wp:anchor behindDoc="0" distT="0" distB="0" distL="0" distR="0" simplePos="0" locked="0" layoutInCell="0" allowOverlap="1" relativeHeight="38">
-            <wp:simplePos x="0" y="0"/>
-            <wp:positionH relativeFrom="column">
-              <wp:align>center</wp:align>
-            </wp:positionH>
-            <wp:positionV relativeFrom="paragraph">
-              <wp:posOffset>635</wp:posOffset>
-            </wp:positionV>
-            <wp:extent cx="6123305" cy="3284855"/>
-            <wp:effectExtent l="0" t="0" r="0" b="0"/>
-            <wp:wrapSquare wrapText="largest"/>
-            <wp:docPr id="10" name="Image3" descr=""/>
-            <wp:cNvGraphicFramePr>
-              <a:graphicFrameLocks xmlns:a="http://schemas.openxmlformats.org/drawingml/2006/main" noChangeAspect="1"/>
-            </wp:cNvGraphicFramePr>
-            <a:graphic xmlns:a="http://schemas.openxmlformats.org/drawingml/2006/main">
-              <a:graphicData uri="http://schemas.openxmlformats.org/drawingml/2006/picture">
-                <pic:pic xmlns:pic="http://schemas.openxmlformats.org/drawingml/2006/picture">
-                  <pic:nvPicPr>
-                    <pic:cNvPr id="10" name="Image3" descr=""/>
-                    <pic:cNvPicPr>
-                      <a:picLocks noChangeAspect="1" noChangeArrowheads="1"/>
-                    </pic:cNvPicPr>
-                  </pic:nvPicPr>
-                  <pic:blipFill>
-                    <a:blip r:embed="rId13"/>
-                    <a:stretch>
-                      <a:fillRect/>
-                    </a:stretch>
-                  </pic:blipFill>
-                  <pic:spPr bwMode="auto">
-                    <a:xfrm>
-                      <a:off x="0" y="0"/>
-                      <a:ext cx="6123305" cy="3284855"/>
-                    </a:xfrm>
-                    <a:prstGeom prst="rect">
-                      <a:avLst/>
-                    </a:prstGeom>
-                  </pic:spPr>
-                </pic:pic>
-              </a:graphicData>
-            </a:graphic>
-          </wp:anchor>
-        </w:drawing>
-        <w:drawing>
-          <wp:inline distT="0" distB="0" distL="0" distR="0">
-            <wp:extent cx="6024880" cy="3185160"/>
-            <wp:effectExtent l="0" t="0" r="0" b="0"/>
-            <wp:docPr id="11" name="Image2" descr=""/>
-            <wp:cNvGraphicFramePr>
-              <a:graphicFrameLocks xmlns:a="http://schemas.openxmlformats.org/drawingml/2006/main" noChangeAspect="1"/>
-            </wp:cNvGraphicFramePr>
-            <a:graphic xmlns:a="http://schemas.openxmlformats.org/drawingml/2006/main">
-              <a:graphicData uri="http://schemas.openxmlformats.org/drawingml/2006/picture">
-                <pic:pic xmlns:pic="http://schemas.openxmlformats.org/drawingml/2006/picture">
-                  <pic:nvPicPr>
-                    <pic:cNvPr id="11" name="Image2" descr=""/>
-                    <pic:cNvPicPr>
-                      <a:picLocks noChangeAspect="1" noChangeArrowheads="1"/>
-                    </pic:cNvPicPr>
-                  </pic:nvPicPr>
-                  <pic:blipFill>
-                    <a:blip r:embed="rId14"/>
-                    <a:stretch>
-                      <a:fillRect/>
-                    </a:stretch>
-                  </pic:blipFill>
-                  <pic:spPr bwMode="auto">
-                    <a:xfrm>
-                      <a:off x="0" y="0"/>
-                      <a:ext cx="6024880" cy="3185160"/>
-                    </a:xfrm>
-                    <a:prstGeom prst="rect">
-                      <a:avLst/>
-                    </a:prstGeom>
-                  </pic:spPr>
-                </pic:pic>
-              </a:graphicData>
-            </a:graphic>
-          </wp:inline>
-        </w:drawing>
-      </w:r>
-    </w:p>
-    <w:p>
-      <w:pPr>
-        <w:pStyle w:val="Normal"/>
-        <w:jc w:val="both"/>
-        <w:rPr>
-          <w:lang w:val="en-US"/>
-        </w:rPr>
-      </w:pPr>
-      <w:r>
-        <w:rPr/>
-        <w:drawing>
-          <wp:inline distT="0" distB="0" distL="0" distR="0">
-            <wp:extent cx="5391785" cy="3305810"/>
-            <wp:effectExtent l="0" t="0" r="0" b="0"/>
-            <wp:docPr id="12" name="Image4" descr=""/>
-            <wp:cNvGraphicFramePr>
-              <a:graphicFrameLocks xmlns:a="http://schemas.openxmlformats.org/drawingml/2006/main" noChangeAspect="1"/>
-            </wp:cNvGraphicFramePr>
-            <a:graphic xmlns:a="http://schemas.openxmlformats.org/drawingml/2006/main">
-              <a:graphicData uri="http://schemas.openxmlformats.org/drawingml/2006/picture">
-                <pic:pic xmlns:pic="http://schemas.openxmlformats.org/drawingml/2006/picture">
-                  <pic:nvPicPr>
-                    <pic:cNvPr id="12" name="Image4" descr=""/>
-                    <pic:cNvPicPr>
-                      <a:picLocks noChangeAspect="1" noChangeArrowheads="1"/>
-                    </pic:cNvPicPr>
-                  </pic:nvPicPr>
-                  <pic:blipFill>
-                    <a:blip r:embed="rId15"/>
-                    <a:stretch>
-                      <a:fillRect/>
-                    </a:stretch>
-                  </pic:blipFill>
-                  <pic:spPr bwMode="auto">
-                    <a:xfrm>
-                      <a:off x="0" y="0"/>
-                      <a:ext cx="5391785" cy="3305810"/>
-                    </a:xfrm>
-                    <a:prstGeom prst="rect">
-                      <a:avLst/>
-                    </a:prstGeom>
-                  </pic:spPr>
-                </pic:pic>
-              </a:graphicData>
-            </a:graphic>
-          </wp:inline>
-        </w:drawing>
-      </w:r>
-    </w:p>
-    <w:p>
-      <w:pPr>
-        <w:pStyle w:val="Normal"/>
-        <w:jc w:val="both"/>
-        <w:rPr>
-          <w:lang w:val="en-US"/>
-        </w:rPr>
-      </w:pPr>
-      <w:r>
-        <w:rPr>
-          <w:lang w:val="en-US"/>
-        </w:rPr>
-        <w:drawing>
-          <wp:anchor behindDoc="0" distT="0" distB="0" distL="0" distR="0" simplePos="0" locked="0" layoutInCell="0" allowOverlap="1" relativeHeight="39">
-            <wp:simplePos x="0" y="0"/>
-            <wp:positionH relativeFrom="column">
-              <wp:align>center</wp:align>
-            </wp:positionH>
-            <wp:positionV relativeFrom="paragraph">
-              <wp:posOffset>635</wp:posOffset>
-            </wp:positionV>
-            <wp:extent cx="6123305" cy="3352800"/>
-            <wp:effectExtent l="0" t="0" r="0" b="0"/>
-            <wp:wrapSquare wrapText="largest"/>
-            <wp:docPr id="13" name="Image5" descr=""/>
-            <wp:cNvGraphicFramePr>
-              <a:graphicFrameLocks xmlns:a="http://schemas.openxmlformats.org/drawingml/2006/main" noChangeAspect="1"/>
-            </wp:cNvGraphicFramePr>
-            <a:graphic xmlns:a="http://schemas.openxmlformats.org/drawingml/2006/main">
-              <a:graphicData uri="http://schemas.openxmlformats.org/drawingml/2006/picture">
-                <pic:pic xmlns:pic="http://schemas.openxmlformats.org/drawingml/2006/picture">
-                  <pic:nvPicPr>
-                    <pic:cNvPr id="13" name="Image5" descr=""/>
-                    <pic:cNvPicPr>
-                      <a:picLocks noChangeAspect="1" noChangeArrowheads="1"/>
-                    </pic:cNvPicPr>
-                  </pic:nvPicPr>
-                  <pic:blipFill>
-                    <a:blip r:embed="rId16"/>
-                    <a:stretch>
-                      <a:fillRect/>
-                    </a:stretch>
-                  </pic:blipFill>
-                  <pic:spPr bwMode="auto">
-                    <a:xfrm>
-                      <a:off x="0" y="0"/>
-                      <a:ext cx="6123305" cy="3352800"/>
-                    </a:xfrm>
-                    <a:prstGeom prst="rect">
-                      <a:avLst/>
-                    </a:prstGeom>
-                  </pic:spPr>
-                </pic:pic>
-              </a:graphicData>
-            </a:graphic>
-          </wp:anchor>
-        </w:drawing>
-      </w:r>
-    </w:p>
     <w:sectPr>
-      <w:headerReference w:type="even" r:id="rId17"/>
-      <w:headerReference w:type="default" r:id="rId18"/>
-      <w:headerReference w:type="first" r:id="rId19"/>
-      <w:footerReference w:type="even" r:id="rId20"/>
-      <w:footerReference w:type="default" r:id="rId21"/>
-      <w:footerReference w:type="first" r:id="rId22"/>
+      <w:headerReference w:type="even" r:id="rId6"/>
+      <w:headerReference w:type="default" r:id="rId7"/>
+      <w:headerReference w:type="first" r:id="rId8"/>
+      <w:footerReference w:type="even" r:id="rId9"/>
+      <w:footerReference w:type="default" r:id="rId10"/>
+      <w:footerReference w:type="first" r:id="rId11"/>
       <w:type w:val="nextPage"/>
       <w:pgSz w:w="11906" w:h="16838"/>
       <w:pgMar w:left="1701" w:right="562" w:gutter="0" w:header="0" w:top="57" w:footer="850" w:bottom="1276"/>
@@ -6134,7 +4881,7 @@
     </w:pPr>
     <w:r>
       <w:drawing>
-        <wp:anchor behindDoc="1" distT="0" distB="0" distL="0" distR="0" simplePos="0" locked="0" layoutInCell="1" allowOverlap="1" relativeHeight="26">
+        <wp:anchor behindDoc="1" distT="0" distB="0" distL="0" distR="0" simplePos="0" locked="0" layoutInCell="1" allowOverlap="1" relativeHeight="14">
           <wp:simplePos x="0" y="0"/>
           <wp:positionH relativeFrom="column">
             <wp:posOffset>-591820</wp:posOffset>
@@ -6145,7 +4892,7 @@
           <wp:extent cx="1562100" cy="477520"/>
           <wp:effectExtent l="0" t="0" r="0" b="0"/>
           <wp:wrapNone/>
-          <wp:docPr id="14" name="Рисунок 1" descr=""/>
+          <wp:docPr id="1" name="Рисунок 1" descr=""/>
           <wp:cNvGraphicFramePr>
             <a:graphicFrameLocks xmlns:a="http://schemas.openxmlformats.org/drawingml/2006/main" noChangeAspect="1"/>
           </wp:cNvGraphicFramePr>
@@ -6153,7 +4900,7 @@
             <a:graphicData uri="http://schemas.openxmlformats.org/drawingml/2006/picture">
               <pic:pic xmlns:pic="http://schemas.openxmlformats.org/drawingml/2006/picture">
                 <pic:nvPicPr>
-                  <pic:cNvPr id="14" name="Рисунок 1" descr=""/>
+                  <pic:cNvPr id="1" name="Рисунок 1" descr=""/>
                   <pic:cNvPicPr>
                     <a:picLocks noChangeAspect="1" noChangeArrowheads="1"/>
                   </pic:cNvPicPr>
@@ -6258,9 +5005,9 @@
         <w:lang w:eastAsia="en-US"/>
       </w:rPr>
     </w:pPr>
-    <w:bookmarkStart w:id="31" w:name="_Hlk141286954"/>
-    <w:bookmarkStart w:id="32" w:name="_Hlk141286955"/>
-    <w:bookmarkStart w:id="33" w:name="_Hlk142486732"/>
+    <w:bookmarkStart w:id="24" w:name="_Hlk142486732"/>
+    <w:bookmarkStart w:id="25" w:name="_Hlk141286955"/>
+    <w:bookmarkStart w:id="26" w:name="_Hlk141286954"/>
     <w:r>
       <w:rPr>
         <w:rFonts w:eastAsia="Gilroy" w:cs="Gilroy" w:ascii="ALS Sector Regular" w:hAnsi="ALS Sector Regular"/>
@@ -6270,9 +5017,9 @@
       </w:rPr>
       <w:t>do.bmstu.ru</w:t>
     </w:r>
-    <w:bookmarkEnd w:id="31"/>
-    <w:bookmarkEnd w:id="32"/>
-    <w:bookmarkEnd w:id="33"/>
+    <w:bookmarkEnd w:id="24"/>
+    <w:bookmarkEnd w:id="25"/>
+    <w:bookmarkEnd w:id="26"/>
     <w:r>
       <w:rPr>
         <w:rFonts w:eastAsia="Gilroy" w:cs="Gilroy" w:ascii="ALS Sector Regular" w:hAnsi="ALS Sector Regular"/>
@@ -6316,7 +5063,7 @@
     </w:pPr>
     <w:r>
       <w:drawing>
-        <wp:anchor behindDoc="1" distT="0" distB="0" distL="0" distR="0" simplePos="0" locked="0" layoutInCell="1" allowOverlap="1" relativeHeight="26">
+        <wp:anchor behindDoc="1" distT="0" distB="0" distL="0" distR="0" simplePos="0" locked="0" layoutInCell="1" allowOverlap="1" relativeHeight="14">
           <wp:simplePos x="0" y="0"/>
           <wp:positionH relativeFrom="column">
             <wp:posOffset>-591820</wp:posOffset>
@@ -6327,7 +5074,7 @@
           <wp:extent cx="1562100" cy="477520"/>
           <wp:effectExtent l="0" t="0" r="0" b="0"/>
           <wp:wrapNone/>
-          <wp:docPr id="15" name="Рисунок 1" descr=""/>
+          <wp:docPr id="2" name="Рисунок 1" descr=""/>
           <wp:cNvGraphicFramePr>
             <a:graphicFrameLocks xmlns:a="http://schemas.openxmlformats.org/drawingml/2006/main" noChangeAspect="1"/>
           </wp:cNvGraphicFramePr>
@@ -6335,7 +5082,7 @@
             <a:graphicData uri="http://schemas.openxmlformats.org/drawingml/2006/picture">
               <pic:pic xmlns:pic="http://schemas.openxmlformats.org/drawingml/2006/picture">
                 <pic:nvPicPr>
-                  <pic:cNvPr id="15" name="Рисунок 1" descr=""/>
+                  <pic:cNvPr id="2" name="Рисунок 1" descr=""/>
                   <pic:cNvPicPr>
                     <a:picLocks noChangeAspect="1" noChangeArrowheads="1"/>
                   </pic:cNvPicPr>
@@ -6440,9 +5187,9 @@
         <w:lang w:eastAsia="en-US"/>
       </w:rPr>
     </w:pPr>
-    <w:bookmarkStart w:id="34" w:name="_Hlk141286954"/>
-    <w:bookmarkStart w:id="35" w:name="_Hlk141286955"/>
-    <w:bookmarkStart w:id="36" w:name="_Hlk142486732"/>
+    <w:bookmarkStart w:id="27" w:name="_Hlk142486732"/>
+    <w:bookmarkStart w:id="28" w:name="_Hlk141286955"/>
+    <w:bookmarkStart w:id="29" w:name="_Hlk141286954"/>
     <w:r>
       <w:rPr>
         <w:rFonts w:eastAsia="Gilroy" w:cs="Gilroy" w:ascii="ALS Sector Regular" w:hAnsi="ALS Sector Regular"/>
@@ -6452,9 +5199,9 @@
       </w:rPr>
       <w:t>do.bmstu.ru</w:t>
     </w:r>
-    <w:bookmarkEnd w:id="34"/>
-    <w:bookmarkEnd w:id="35"/>
-    <w:bookmarkEnd w:id="36"/>
+    <w:bookmarkEnd w:id="27"/>
+    <w:bookmarkEnd w:id="28"/>
+    <w:bookmarkEnd w:id="29"/>
     <w:r>
       <w:rPr>
         <w:rFonts w:eastAsia="Gilroy" w:cs="Gilroy" w:ascii="ALS Sector Regular" w:hAnsi="ALS Sector Regular"/>

</xml_diff>